<commit_message>
Started work on Analysis
</commit_message>
<xml_diff>
--- a/IdeaPitch.docx
+++ b/IdeaPitch.docx
@@ -18,13 +18,7 @@
         <w:rPr>
           <w:lang w:val="en-US"/>
         </w:rPr>
-        <w:t>Procedurally</w:t>
-      </w:r>
-      <w:r>
-        <w:rPr>
-          <w:lang w:val="en-US"/>
-        </w:rPr>
-        <w:t xml:space="preserve"> </w:t>
+        <w:t xml:space="preserve">Procedurally </w:t>
       </w:r>
       <w:r>
         <w:rPr>
@@ -38,16 +32,18 @@
         <w:rPr>
           <w:b/>
           <w:bCs/>
-          <w:lang w:val="en-US"/>
-        </w:rPr>
-      </w:pPr>
-      <w:r>
-        <w:rPr>
-          <w:b/>
-          <w:bCs/>
-          <w:lang w:val="en-US"/>
-        </w:rPr>
-        <w:t>Methods</w:t>
+          <w:color w:val="FF0000"/>
+          <w:lang w:val="en-US"/>
+        </w:rPr>
+      </w:pPr>
+      <w:r>
+        <w:rPr>
+          <w:b/>
+          <w:bCs/>
+          <w:color w:val="FF0000"/>
+          <w:lang w:val="en-US"/>
+        </w:rPr>
+        <w:t>Questions:</w:t>
       </w:r>
     </w:p>
     <w:p>
@@ -55,29 +51,21 @@
         <w:pStyle w:val="Lijstalinea"/>
         <w:numPr>
           <w:ilvl w:val="0"/>
-          <w:numId w:val="2"/>
+          <w:numId w:val="5"/>
         </w:numPr>
         <w:rPr>
-          <w:lang w:val="en-US"/>
-        </w:rPr>
-      </w:pPr>
-      <w:r>
-        <w:rPr>
-          <w:lang w:val="en-US"/>
-        </w:rPr>
-        <w:t xml:space="preserve">1) </w:t>
-      </w:r>
-      <w:r>
-        <w:rPr>
-          <w:lang w:val="en-US"/>
-        </w:rPr>
-        <w:t>Run game logic at backend and pull in text via ajax calls</w:t>
-      </w:r>
-      <w:r>
-        <w:rPr>
-          <w:lang w:val="en-US"/>
-        </w:rPr>
-        <w:t>.</w:t>
+          <w:b/>
+          <w:bCs/>
+          <w:lang w:val="en-US"/>
+        </w:rPr>
+      </w:pPr>
+      <w:r>
+        <w:rPr>
+          <w:i/>
+          <w:iCs/>
+          <w:lang w:val="en-US"/>
+        </w:rPr>
+        <w:t>Will the game have some sort of multiplayer?</w:t>
       </w:r>
     </w:p>
     <w:p>
@@ -85,29 +73,328 @@
         <w:pStyle w:val="Lijstalinea"/>
         <w:numPr>
           <w:ilvl w:val="0"/>
-          <w:numId w:val="2"/>
+          <w:numId w:val="5"/>
         </w:numPr>
         <w:rPr>
-          <w:lang w:val="en-US"/>
-        </w:rPr>
-      </w:pPr>
-      <w:r>
-        <w:rPr>
-          <w:lang w:val="en-US"/>
-        </w:rPr>
-        <w:t xml:space="preserve">2) </w:t>
-      </w:r>
-      <w:r>
-        <w:rPr>
-          <w:lang w:val="en-US"/>
-        </w:rPr>
-        <w:t xml:space="preserve">Run game logic in javascript and only send and receive </w:t>
-      </w:r>
-      <w:r>
-        <w:rPr>
-          <w:lang w:val="en-US"/>
-        </w:rPr>
-        <w:t>database data with backend.</w:t>
+          <w:b/>
+          <w:bCs/>
+          <w:lang w:val="en-US"/>
+        </w:rPr>
+      </w:pPr>
+      <w:r>
+        <w:rPr>
+          <w:i/>
+          <w:iCs/>
+          <w:lang w:val="en-US"/>
+        </w:rPr>
+        <w:t xml:space="preserve">Will weapon, items, </w:t>
+      </w:r>
+      <w:proofErr w:type="spellStart"/>
+      <w:r>
+        <w:rPr>
+          <w:i/>
+          <w:iCs/>
+          <w:lang w:val="en-US"/>
+        </w:rPr>
+        <w:t>npc</w:t>
+      </w:r>
+      <w:proofErr w:type="spellEnd"/>
+      <w:r>
+        <w:rPr>
+          <w:i/>
+          <w:iCs/>
+          <w:lang w:val="en-US"/>
+        </w:rPr>
+        <w:t xml:space="preserve"> names be stored in a database?</w:t>
+      </w:r>
+    </w:p>
+    <w:p>
+      <w:pPr>
+        <w:pStyle w:val="Lijstalinea"/>
+        <w:numPr>
+          <w:ilvl w:val="0"/>
+          <w:numId w:val="5"/>
+        </w:numPr>
+        <w:rPr>
+          <w:b/>
+          <w:bCs/>
+          <w:lang w:val="en-US"/>
+        </w:rPr>
+      </w:pPr>
+      <w:r>
+        <w:rPr>
+          <w:i/>
+          <w:iCs/>
+          <w:lang w:val="en-US"/>
+        </w:rPr>
+        <w:t>Will the website have some sort of leaderboard view (see more detail from a run)</w:t>
+      </w:r>
+      <w:r>
+        <w:rPr>
+          <w:i/>
+          <w:iCs/>
+          <w:lang w:val="en-US"/>
+        </w:rPr>
+        <w:t>?</w:t>
+      </w:r>
+    </w:p>
+    <w:p>
+      <w:pPr>
+        <w:pStyle w:val="Lijstalinea"/>
+        <w:numPr>
+          <w:ilvl w:val="0"/>
+          <w:numId w:val="5"/>
+        </w:numPr>
+        <w:rPr>
+          <w:b/>
+          <w:bCs/>
+          <w:lang w:val="en-US"/>
+        </w:rPr>
+      </w:pPr>
+      <w:r>
+        <w:rPr>
+          <w:i/>
+          <w:iCs/>
+          <w:lang w:val="en-US"/>
+        </w:rPr>
+        <w:t>Will the dungeon be generated when starting game or room by room?</w:t>
+      </w:r>
+    </w:p>
+    <w:p>
+      <w:pPr>
+        <w:rPr>
+          <w:b/>
+          <w:bCs/>
+          <w:lang w:val="en-US"/>
+        </w:rPr>
+      </w:pPr>
+      <w:r>
+        <w:rPr>
+          <w:b/>
+          <w:bCs/>
+          <w:lang w:val="en-US"/>
+        </w:rPr>
+        <w:t>Includes:</w:t>
+      </w:r>
+    </w:p>
+    <w:p>
+      <w:pPr>
+        <w:pStyle w:val="Lijstalinea"/>
+        <w:numPr>
+          <w:ilvl w:val="0"/>
+          <w:numId w:val="4"/>
+        </w:numPr>
+        <w:rPr>
+          <w:lang w:val="en-US"/>
+        </w:rPr>
+      </w:pPr>
+      <w:r>
+        <w:rPr>
+          <w:lang w:val="en-US"/>
+        </w:rPr>
+        <w:t>Leaderboard</w:t>
+      </w:r>
+    </w:p>
+    <w:p>
+      <w:pPr>
+        <w:pStyle w:val="Lijstalinea"/>
+        <w:numPr>
+          <w:ilvl w:val="0"/>
+          <w:numId w:val="4"/>
+        </w:numPr>
+        <w:rPr>
+          <w:lang w:val="en-US"/>
+        </w:rPr>
+      </w:pPr>
+      <w:r>
+        <w:rPr>
+          <w:lang w:val="en-US"/>
+        </w:rPr>
+        <w:t>Account login</w:t>
+      </w:r>
+    </w:p>
+    <w:p>
+      <w:pPr>
+        <w:pStyle w:val="Lijstalinea"/>
+        <w:numPr>
+          <w:ilvl w:val="0"/>
+          <w:numId w:val="4"/>
+        </w:numPr>
+        <w:rPr>
+          <w:lang w:val="en-US"/>
+        </w:rPr>
+      </w:pPr>
+      <w:r>
+        <w:rPr>
+          <w:lang w:val="en-US"/>
+        </w:rPr>
+        <w:t>Admin (CRUD view)</w:t>
+      </w:r>
+    </w:p>
+    <w:p>
+      <w:pPr>
+        <w:pStyle w:val="Lijstalinea"/>
+        <w:numPr>
+          <w:ilvl w:val="0"/>
+          <w:numId w:val="4"/>
+        </w:numPr>
+        <w:rPr>
+          <w:lang w:val="en-US"/>
+        </w:rPr>
+      </w:pPr>
+      <w:r>
+        <w:rPr>
+          <w:lang w:val="en-US"/>
+        </w:rPr>
+        <w:t>Game</w:t>
+      </w:r>
+    </w:p>
+    <w:p>
+      <w:pPr>
+        <w:ind w:left="360"/>
+        <w:rPr>
+          <w:b/>
+          <w:bCs/>
+          <w:lang w:val="en-US"/>
+        </w:rPr>
+      </w:pPr>
+      <w:r>
+        <w:rPr>
+          <w:b/>
+          <w:bCs/>
+          <w:lang w:val="en-US"/>
+        </w:rPr>
+        <w:t>Game:</w:t>
+      </w:r>
+    </w:p>
+    <w:p>
+      <w:pPr>
+        <w:pStyle w:val="Lijstalinea"/>
+        <w:numPr>
+          <w:ilvl w:val="0"/>
+          <w:numId w:val="4"/>
+        </w:numPr>
+        <w:rPr>
+          <w:b/>
+          <w:bCs/>
+          <w:lang w:val="en-US"/>
+        </w:rPr>
+      </w:pPr>
+      <w:r>
+        <w:rPr>
+          <w:lang w:val="en-US"/>
+        </w:rPr>
+        <w:t>Random rooms</w:t>
+      </w:r>
+    </w:p>
+    <w:p>
+      <w:pPr>
+        <w:pStyle w:val="Lijstalinea"/>
+        <w:numPr>
+          <w:ilvl w:val="0"/>
+          <w:numId w:val="4"/>
+        </w:numPr>
+        <w:rPr>
+          <w:b/>
+          <w:bCs/>
+          <w:lang w:val="en-US"/>
+        </w:rPr>
+      </w:pPr>
+      <w:r>
+        <w:rPr>
+          <w:lang w:val="en-US"/>
+        </w:rPr>
+        <w:t>Obtainable weapons</w:t>
+      </w:r>
+    </w:p>
+    <w:p>
+      <w:pPr>
+        <w:pStyle w:val="Lijstalinea"/>
+        <w:numPr>
+          <w:ilvl w:val="0"/>
+          <w:numId w:val="4"/>
+        </w:numPr>
+        <w:rPr>
+          <w:b/>
+          <w:bCs/>
+          <w:lang w:val="en-US"/>
+        </w:rPr>
+      </w:pPr>
+      <w:proofErr w:type="spellStart"/>
+      <w:r>
+        <w:rPr>
+          <w:lang w:val="en-US"/>
+        </w:rPr>
+        <w:t>Npc’s</w:t>
+      </w:r>
+      <w:proofErr w:type="spellEnd"/>
+    </w:p>
+    <w:p>
+      <w:pPr>
+        <w:pStyle w:val="Lijstalinea"/>
+        <w:numPr>
+          <w:ilvl w:val="0"/>
+          <w:numId w:val="4"/>
+        </w:numPr>
+        <w:rPr>
+          <w:b/>
+          <w:bCs/>
+          <w:lang w:val="en-US"/>
+        </w:rPr>
+      </w:pPr>
+      <w:r>
+        <w:rPr>
+          <w:lang w:val="en-US"/>
+        </w:rPr>
+        <w:t>Underlying story (where are you)</w:t>
+      </w:r>
+    </w:p>
+    <w:p>
+      <w:pPr>
+        <w:pStyle w:val="Lijstalinea"/>
+        <w:numPr>
+          <w:ilvl w:val="0"/>
+          <w:numId w:val="4"/>
+        </w:numPr>
+        <w:rPr>
+          <w:b/>
+          <w:bCs/>
+          <w:lang w:val="en-US"/>
+        </w:rPr>
+      </w:pPr>
+      <w:r>
+        <w:rPr>
+          <w:lang w:val="en-US"/>
+        </w:rPr>
+        <w:t>Fightable enemies</w:t>
+      </w:r>
+    </w:p>
+    <w:p>
+      <w:pPr>
+        <w:pStyle w:val="Lijstalinea"/>
+        <w:numPr>
+          <w:ilvl w:val="0"/>
+          <w:numId w:val="4"/>
+        </w:numPr>
+        <w:rPr>
+          <w:b/>
+          <w:bCs/>
+          <w:lang w:val="en-US"/>
+        </w:rPr>
+      </w:pPr>
+      <w:proofErr w:type="spellStart"/>
+      <w:r>
+        <w:rPr>
+          <w:lang w:val="en-US"/>
+        </w:rPr>
+        <w:t>Saveable</w:t>
+      </w:r>
+      <w:proofErr w:type="spellEnd"/>
+      <w:r>
+        <w:rPr>
+          <w:lang w:val="en-US"/>
+        </w:rPr>
+        <w:t xml:space="preserve"> game</w:t>
       </w:r>
     </w:p>
     <w:p>
@@ -133,6 +420,25 @@
           <w:lang w:val="en-US"/>
         </w:rPr>
       </w:pPr>
+      <w:r>
+        <w:rPr>
+          <w:lang w:val="en-US"/>
+        </w:rPr>
+        <w:t>Frontend: React</w:t>
+      </w:r>
+    </w:p>
+    <w:p>
+      <w:pPr>
+        <w:rPr>
+          <w:lang w:val="en-US"/>
+        </w:rPr>
+      </w:pPr>
+      <w:r>
+        <w:rPr>
+          <w:lang w:val="en-US"/>
+        </w:rPr>
+        <w:t xml:space="preserve">Backend: </w:t>
+      </w:r>
       <w:r>
         <w:rPr>
           <w:lang w:val="en-US"/>
@@ -265,7 +571,23 @@
           <w:iCs/>
           <w:lang w:val="en-US"/>
         </w:rPr>
-        <w:t>User: id, email, password(hashed), active</w:t>
+        <w:t>User: id,</w:t>
+      </w:r>
+      <w:r>
+        <w:rPr>
+          <w:i/>
+          <w:iCs/>
+          <w:lang w:val="en-US"/>
+        </w:rPr>
+        <w:t xml:space="preserve"> username,</w:t>
+      </w:r>
+      <w:r>
+        <w:rPr>
+          <w:i/>
+          <w:iCs/>
+          <w:lang w:val="en-US"/>
+        </w:rPr>
+        <w:t xml:space="preserve"> email, password(hashed), active</w:t>
       </w:r>
     </w:p>
     <w:p>
@@ -277,19 +599,43 @@
           <w:lang w:val="en-US"/>
         </w:rPr>
       </w:pPr>
-      <w:r>
-        <w:rPr>
-          <w:i/>
-          <w:iCs/>
-          <w:lang w:val="en-US"/>
-        </w:rPr>
-        <w:t xml:space="preserve">GameScore: </w:t>
-      </w:r>
-      <w:r>
-        <w:rPr>
-          <w:lang w:val="en-US"/>
-        </w:rPr>
-        <w:t>id, user_id, score</w:t>
+      <w:proofErr w:type="spellStart"/>
+      <w:r>
+        <w:rPr>
+          <w:i/>
+          <w:iCs/>
+          <w:lang w:val="en-US"/>
+        </w:rPr>
+        <w:t>GameScore</w:t>
+      </w:r>
+      <w:proofErr w:type="spellEnd"/>
+      <w:r>
+        <w:rPr>
+          <w:i/>
+          <w:iCs/>
+          <w:lang w:val="en-US"/>
+        </w:rPr>
+        <w:t xml:space="preserve">: </w:t>
+      </w:r>
+      <w:r>
+        <w:rPr>
+          <w:lang w:val="en-US"/>
+        </w:rPr>
+        <w:t xml:space="preserve">id, </w:t>
+      </w:r>
+      <w:proofErr w:type="spellStart"/>
+      <w:r>
+        <w:rPr>
+          <w:lang w:val="en-US"/>
+        </w:rPr>
+        <w:t>user_id</w:t>
+      </w:r>
+      <w:proofErr w:type="spellEnd"/>
+      <w:r>
+        <w:rPr>
+          <w:lang w:val="en-US"/>
+        </w:rPr>
+        <w:t>, score</w:t>
       </w:r>
     </w:p>
     <w:p>
@@ -301,19 +647,71 @@
           <w:lang w:val="en-US"/>
         </w:rPr>
       </w:pPr>
-      <w:r>
-        <w:rPr>
-          <w:i/>
-          <w:iCs/>
-          <w:lang w:val="en-US"/>
-        </w:rPr>
-        <w:t>ActiveRunData:</w:t>
-      </w:r>
-      <w:r>
-        <w:rPr>
-          <w:lang w:val="en-US"/>
-        </w:rPr>
-        <w:t xml:space="preserve"> id, user_id, score, health, difficulty, inventory_id</w:t>
+      <w:proofErr w:type="spellStart"/>
+      <w:r>
+        <w:rPr>
+          <w:i/>
+          <w:iCs/>
+          <w:lang w:val="en-US"/>
+        </w:rPr>
+        <w:t>ActiveRunData</w:t>
+      </w:r>
+      <w:proofErr w:type="spellEnd"/>
+      <w:r>
+        <w:rPr>
+          <w:i/>
+          <w:iCs/>
+          <w:lang w:val="en-US"/>
+        </w:rPr>
+        <w:t>:</w:t>
+      </w:r>
+      <w:r>
+        <w:rPr>
+          <w:lang w:val="en-US"/>
+        </w:rPr>
+        <w:t xml:space="preserve"> id, </w:t>
+      </w:r>
+      <w:proofErr w:type="spellStart"/>
+      <w:r>
+        <w:rPr>
+          <w:lang w:val="en-US"/>
+        </w:rPr>
+        <w:t>user_id</w:t>
+      </w:r>
+      <w:proofErr w:type="spellEnd"/>
+      <w:r>
+        <w:rPr>
+          <w:lang w:val="en-US"/>
+        </w:rPr>
+        <w:t xml:space="preserve">, score, health, difficulty, </w:t>
+      </w:r>
+      <w:proofErr w:type="spellStart"/>
+      <w:r>
+        <w:rPr>
+          <w:lang w:val="en-US"/>
+        </w:rPr>
+        <w:t>inventory_id</w:t>
+      </w:r>
+      <w:proofErr w:type="spellEnd"/>
+      <w:r>
+        <w:rPr>
+          <w:lang w:val="en-US"/>
+        </w:rPr>
+        <w:t xml:space="preserve">, </w:t>
+      </w:r>
+      <w:proofErr w:type="spellStart"/>
+      <w:r>
+        <w:rPr>
+          <w:lang w:val="en-US"/>
+        </w:rPr>
+        <w:t>dungeon_id</w:t>
+      </w:r>
+      <w:proofErr w:type="spellEnd"/>
+      <w:r>
+        <w:rPr>
+          <w:lang w:val="en-US"/>
+        </w:rPr>
+        <w:t>, location</w:t>
       </w:r>
     </w:p>
     <w:p>
@@ -369,7 +767,194 @@
         <w:rPr>
           <w:lang w:val="en-US"/>
         </w:rPr>
-        <w:t>id, name, damage, durability, inventory_id</w:t>
+        <w:t xml:space="preserve">id, name, damage, durability, </w:t>
+      </w:r>
+      <w:proofErr w:type="spellStart"/>
+      <w:r>
+        <w:rPr>
+          <w:lang w:val="en-US"/>
+        </w:rPr>
+        <w:t>inventory_id</w:t>
+      </w:r>
+      <w:proofErr w:type="spellEnd"/>
+    </w:p>
+    <w:p>
+      <w:pPr>
+        <w:ind w:left="360"/>
+        <w:rPr>
+          <w:lang w:val="en-US"/>
+        </w:rPr>
+      </w:pPr>
+      <w:r>
+        <w:rPr>
+          <w:i/>
+          <w:iCs/>
+          <w:lang w:val="en-US"/>
+        </w:rPr>
+        <w:tab/>
+        <w:t>Dungeon:</w:t>
+      </w:r>
+      <w:r>
+        <w:rPr>
+          <w:b/>
+          <w:bCs/>
+          <w:lang w:val="en-US"/>
+        </w:rPr>
+        <w:t xml:space="preserve"> </w:t>
+      </w:r>
+      <w:r>
+        <w:rPr>
+          <w:lang w:val="en-US"/>
+        </w:rPr>
+        <w:t>id</w:t>
+      </w:r>
+    </w:p>
+    <w:p>
+      <w:pPr>
+        <w:ind w:left="360"/>
+        <w:rPr>
+          <w:lang w:val="en-US"/>
+        </w:rPr>
+      </w:pPr>
+      <w:r>
+        <w:rPr>
+          <w:i/>
+          <w:iCs/>
+          <w:lang w:val="en-US"/>
+        </w:rPr>
+        <w:tab/>
+      </w:r>
+      <w:r>
+        <w:rPr>
+          <w:i/>
+          <w:iCs/>
+          <w:lang w:val="en-US"/>
+        </w:rPr>
+        <w:tab/>
+        <w:t>Room:</w:t>
+      </w:r>
+      <w:r>
+        <w:rPr>
+          <w:b/>
+          <w:bCs/>
+          <w:lang w:val="en-US"/>
+        </w:rPr>
+        <w:t xml:space="preserve"> </w:t>
+      </w:r>
+      <w:r>
+        <w:rPr>
+          <w:lang w:val="en-US"/>
+        </w:rPr>
+        <w:t>id,</w:t>
+      </w:r>
+      <w:r>
+        <w:rPr>
+          <w:lang w:val="en-US"/>
+        </w:rPr>
+        <w:t xml:space="preserve"> location, </w:t>
+      </w:r>
+      <w:proofErr w:type="spellStart"/>
+      <w:r>
+        <w:rPr>
+          <w:lang w:val="en-US"/>
+        </w:rPr>
+        <w:t>roomtype</w:t>
+      </w:r>
+      <w:r>
+        <w:rPr>
+          <w:lang w:val="en-US"/>
+        </w:rPr>
+        <w:t>_id</w:t>
+      </w:r>
+      <w:proofErr w:type="spellEnd"/>
+      <w:r>
+        <w:rPr>
+          <w:lang w:val="en-US"/>
+        </w:rPr>
+        <w:t xml:space="preserve">, </w:t>
+      </w:r>
+      <w:proofErr w:type="spellStart"/>
+      <w:r>
+        <w:rPr>
+          <w:lang w:val="en-US"/>
+        </w:rPr>
+        <w:t>weapon_id</w:t>
+      </w:r>
+      <w:proofErr w:type="spellEnd"/>
+      <w:r>
+        <w:rPr>
+          <w:lang w:val="en-US"/>
+        </w:rPr>
+        <w:t xml:space="preserve">, </w:t>
+      </w:r>
+      <w:proofErr w:type="spellStart"/>
+      <w:r>
+        <w:rPr>
+          <w:lang w:val="en-US"/>
+        </w:rPr>
+        <w:t>enemy_id</w:t>
+      </w:r>
+      <w:proofErr w:type="spellEnd"/>
+      <w:r>
+        <w:rPr>
+          <w:lang w:val="en-US"/>
+        </w:rPr>
+        <w:t xml:space="preserve">, </w:t>
+      </w:r>
+      <w:proofErr w:type="spellStart"/>
+      <w:r>
+        <w:rPr>
+          <w:lang w:val="en-US"/>
+        </w:rPr>
+        <w:t>dungeon_id</w:t>
+      </w:r>
+      <w:proofErr w:type="spellEnd"/>
+    </w:p>
+    <w:p>
+      <w:pPr>
+        <w:ind w:left="360"/>
+        <w:rPr>
+          <w:lang w:val="en-US"/>
+        </w:rPr>
+      </w:pPr>
+      <w:r>
+        <w:rPr>
+          <w:i/>
+          <w:iCs/>
+          <w:lang w:val="en-US"/>
+        </w:rPr>
+        <w:tab/>
+      </w:r>
+      <w:r>
+        <w:rPr>
+          <w:i/>
+          <w:iCs/>
+          <w:lang w:val="en-US"/>
+        </w:rPr>
+        <w:tab/>
+      </w:r>
+      <w:r>
+        <w:rPr>
+          <w:i/>
+          <w:iCs/>
+          <w:lang w:val="en-US"/>
+        </w:rPr>
+        <w:tab/>
+        <w:t>Enemy:</w:t>
+      </w:r>
+      <w:r>
+        <w:rPr>
+          <w:b/>
+          <w:bCs/>
+          <w:lang w:val="en-US"/>
+        </w:rPr>
+        <w:t xml:space="preserve"> </w:t>
+      </w:r>
+      <w:r>
+        <w:rPr>
+          <w:lang w:val="en-US"/>
+        </w:rPr>
+        <w:t>id, name, health, damage</w:t>
       </w:r>
       <w:r>
         <w:rPr>
@@ -397,19 +982,28 @@
         <w:lastRenderedPageBreak/>
         <w:t>Visuals</w:t>
       </w:r>
-    </w:p>
-    <w:p>
-      <w:pPr>
-        <w:rPr>
-          <w:b/>
-          <w:bCs/>
-          <w:lang w:val="en-US"/>
-        </w:rPr>
-      </w:pPr>
-      <w:r>
-        <w:rPr>
-          <w:b/>
-          <w:bCs/>
+      <w:r>
+        <w:rPr>
+          <w:b/>
+          <w:bCs/>
+          <w:lang w:val="en-US"/>
+        </w:rPr>
+        <w:t xml:space="preserve"> Concepts</w:t>
+      </w:r>
+    </w:p>
+    <w:p>
+      <w:pPr>
+        <w:rPr>
+          <w:b/>
+          <w:bCs/>
+          <w:lang w:val="en-US"/>
+        </w:rPr>
+      </w:pPr>
+      <w:r>
+        <w:rPr>
+          <w:b/>
+          <w:bCs/>
+          <w:noProof/>
           <w:lang w:val="en-US"/>
         </w:rPr>
         <w:drawing>
@@ -455,10 +1049,10 @@
           <w:lang w:val="en-US"/>
         </w:rPr>
         <w:drawing>
-          <wp:inline distT="0" distB="0" distL="0" distR="0" wp14:anchorId="084734E0" wp14:editId="3690F9E3">
-            <wp:extent cx="4390390" cy="2563411"/>
+          <wp:inline distT="0" distB="0" distL="0" distR="0" wp14:anchorId="3809291A" wp14:editId="48084280">
+            <wp:extent cx="4390390" cy="2543955"/>
             <wp:effectExtent l="0" t="0" r="0" b="8890"/>
-            <wp:docPr id="2" name="Afbeelding 2"/>
+            <wp:docPr id="3" name="Afbeelding 3"/>
             <wp:cNvGraphicFramePr>
               <a:graphicFrameLocks xmlns:a="http://schemas.openxmlformats.org/drawingml/2006/main" noChangeAspect="1"/>
             </wp:cNvGraphicFramePr>
@@ -478,7 +1072,7 @@
                   <pic:spPr>
                     <a:xfrm>
                       <a:off x="0" y="0"/>
-                      <a:ext cx="4414154" cy="2577286"/>
+                      <a:ext cx="4399489" cy="2549227"/>
                     </a:xfrm>
                     <a:prstGeom prst="rect">
                       <a:avLst/>
@@ -504,6 +1098,118 @@
 <file path=word/numbering.xml><?xml version="1.0" encoding="utf-8"?>
 <w:numbering xmlns:wpc="http://schemas.microsoft.com/office/word/2010/wordprocessingCanvas" xmlns:cx="http://schemas.microsoft.com/office/drawing/2014/chartex" xmlns:cx1="http://schemas.microsoft.com/office/drawing/2015/9/8/chartex" xmlns:cx2="http://schemas.microsoft.com/office/drawing/2015/10/21/chartex" xmlns:cx3="http://schemas.microsoft.com/office/drawing/2016/5/9/chartex" xmlns:cx4="http://schemas.microsoft.com/office/drawing/2016/5/10/chartex" xmlns:cx5="http://schemas.microsoft.com/office/drawing/2016/5/11/chartex" xmlns:cx6="http://schemas.microsoft.com/office/drawing/2016/5/12/chartex" xmlns:cx7="http://schemas.microsoft.com/office/drawing/2016/5/13/chartex" xmlns:cx8="http://schemas.microsoft.com/office/drawing/2016/5/14/chartex" xmlns:mc="http://schemas.openxmlformats.org/markup-compatibility/2006" xmlns:aink="http://schemas.microsoft.com/office/drawing/2016/ink" xmlns:am3d="http://schemas.microsoft.com/office/drawing/2017/model3d" xmlns:o="urn:schemas-microsoft-com:office:office" xmlns:r="http://schemas.openxmlformats.org/officeDocument/2006/relationships" xmlns:m="http://schemas.openxmlformats.org/officeDocument/2006/math" xmlns:v="urn:schemas-microsoft-com:vml" xmlns:wp14="http://schemas.microsoft.com/office/word/2010/wordprocessingDrawing" xmlns:wp="http://schemas.openxmlformats.org/drawingml/2006/wordprocessingDrawing" xmlns:w10="urn:schemas-microsoft-com:office:word" xmlns:w="http://schemas.openxmlformats.org/wordprocessingml/2006/main" xmlns:w14="http://schemas.microsoft.com/office/word/2010/wordml" xmlns:w15="http://schemas.microsoft.com/office/word/2012/wordml" xmlns:w16cex="http://schemas.microsoft.com/office/word/2018/wordml/cex" xmlns:w16cid="http://schemas.microsoft.com/office/word/2016/wordml/cid" xmlns:w16="http://schemas.microsoft.com/office/word/2018/wordml" xmlns:w16sdtdh="http://schemas.microsoft.com/office/word/2020/wordml/sdtdatahash" xmlns:w16se="http://schemas.microsoft.com/office/word/2015/wordml/symex" xmlns:wpg="http://schemas.microsoft.com/office/word/2010/wordprocessingGroup" xmlns:wpi="http://schemas.microsoft.com/office/word/2010/wordprocessingInk" xmlns:wne="http://schemas.microsoft.com/office/word/2006/wordml" xmlns:wps="http://schemas.microsoft.com/office/word/2010/wordprocessingShape" mc:Ignorable="w14 w15 w16se w16cid w16 w16cex w16sdtdh wp14">
   <w:abstractNum w:abstractNumId="0" w15:restartNumberingAfterBreak="0">
+    <w:nsid w:val="01E427AB"/>
+    <w:multiLevelType w:val="hybridMultilevel"/>
+    <w:tmpl w:val="28B4C726"/>
+    <w:lvl w:ilvl="0" w:tplc="05F01C54">
+      <w:numFmt w:val="bullet"/>
+      <w:lvlText w:val="-"/>
+      <w:lvlJc w:val="left"/>
+      <w:pPr>
+        <w:ind w:left="720" w:hanging="360"/>
+      </w:pPr>
+      <w:rPr>
+        <w:rFonts w:ascii="Calibri" w:eastAsiaTheme="minorHAnsi" w:hAnsi="Calibri" w:cs="Calibri" w:hint="default"/>
+      </w:rPr>
+    </w:lvl>
+    <w:lvl w:ilvl="1" w:tplc="04130003" w:tentative="1">
+      <w:start w:val="1"/>
+      <w:numFmt w:val="bullet"/>
+      <w:lvlText w:val="o"/>
+      <w:lvlJc w:val="left"/>
+      <w:pPr>
+        <w:ind w:left="1440" w:hanging="360"/>
+      </w:pPr>
+      <w:rPr>
+        <w:rFonts w:ascii="Courier New" w:hAnsi="Courier New" w:cs="Courier New" w:hint="default"/>
+      </w:rPr>
+    </w:lvl>
+    <w:lvl w:ilvl="2" w:tplc="04130005" w:tentative="1">
+      <w:start w:val="1"/>
+      <w:numFmt w:val="bullet"/>
+      <w:lvlText w:val=""/>
+      <w:lvlJc w:val="left"/>
+      <w:pPr>
+        <w:ind w:left="2160" w:hanging="360"/>
+      </w:pPr>
+      <w:rPr>
+        <w:rFonts w:ascii="Wingdings" w:hAnsi="Wingdings" w:hint="default"/>
+      </w:rPr>
+    </w:lvl>
+    <w:lvl w:ilvl="3" w:tplc="04130001" w:tentative="1">
+      <w:start w:val="1"/>
+      <w:numFmt w:val="bullet"/>
+      <w:lvlText w:val=""/>
+      <w:lvlJc w:val="left"/>
+      <w:pPr>
+        <w:ind w:left="2880" w:hanging="360"/>
+      </w:pPr>
+      <w:rPr>
+        <w:rFonts w:ascii="Symbol" w:hAnsi="Symbol" w:hint="default"/>
+      </w:rPr>
+    </w:lvl>
+    <w:lvl w:ilvl="4" w:tplc="04130003" w:tentative="1">
+      <w:start w:val="1"/>
+      <w:numFmt w:val="bullet"/>
+      <w:lvlText w:val="o"/>
+      <w:lvlJc w:val="left"/>
+      <w:pPr>
+        <w:ind w:left="3600" w:hanging="360"/>
+      </w:pPr>
+      <w:rPr>
+        <w:rFonts w:ascii="Courier New" w:hAnsi="Courier New" w:cs="Courier New" w:hint="default"/>
+      </w:rPr>
+    </w:lvl>
+    <w:lvl w:ilvl="5" w:tplc="04130005" w:tentative="1">
+      <w:start w:val="1"/>
+      <w:numFmt w:val="bullet"/>
+      <w:lvlText w:val=""/>
+      <w:lvlJc w:val="left"/>
+      <w:pPr>
+        <w:ind w:left="4320" w:hanging="360"/>
+      </w:pPr>
+      <w:rPr>
+        <w:rFonts w:ascii="Wingdings" w:hAnsi="Wingdings" w:hint="default"/>
+      </w:rPr>
+    </w:lvl>
+    <w:lvl w:ilvl="6" w:tplc="04130001" w:tentative="1">
+      <w:start w:val="1"/>
+      <w:numFmt w:val="bullet"/>
+      <w:lvlText w:val=""/>
+      <w:lvlJc w:val="left"/>
+      <w:pPr>
+        <w:ind w:left="5040" w:hanging="360"/>
+      </w:pPr>
+      <w:rPr>
+        <w:rFonts w:ascii="Symbol" w:hAnsi="Symbol" w:hint="default"/>
+      </w:rPr>
+    </w:lvl>
+    <w:lvl w:ilvl="7" w:tplc="04130003" w:tentative="1">
+      <w:start w:val="1"/>
+      <w:numFmt w:val="bullet"/>
+      <w:lvlText w:val="o"/>
+      <w:lvlJc w:val="left"/>
+      <w:pPr>
+        <w:ind w:left="5760" w:hanging="360"/>
+      </w:pPr>
+      <w:rPr>
+        <w:rFonts w:ascii="Courier New" w:hAnsi="Courier New" w:cs="Courier New" w:hint="default"/>
+      </w:rPr>
+    </w:lvl>
+    <w:lvl w:ilvl="8" w:tplc="04130005" w:tentative="1">
+      <w:start w:val="1"/>
+      <w:numFmt w:val="bullet"/>
+      <w:lvlText w:val=""/>
+      <w:lvlJc w:val="left"/>
+      <w:pPr>
+        <w:ind w:left="6480" w:hanging="360"/>
+      </w:pPr>
+      <w:rPr>
+        <w:rFonts w:ascii="Wingdings" w:hAnsi="Wingdings" w:hint="default"/>
+      </w:rPr>
+    </w:lvl>
+  </w:abstractNum>
+  <w:abstractNum w:abstractNumId="1" w15:restartNumberingAfterBreak="0">
     <w:nsid w:val="3F8E702E"/>
     <w:multiLevelType w:val="hybridMultilevel"/>
     <w:tmpl w:val="6BBC7668"/>
@@ -617,7 +1323,7 @@
       </w:rPr>
     </w:lvl>
   </w:abstractNum>
-  <w:abstractNum w:abstractNumId="1" w15:restartNumberingAfterBreak="0">
+  <w:abstractNum w:abstractNumId="2" w15:restartNumberingAfterBreak="0">
     <w:nsid w:val="61914977"/>
     <w:multiLevelType w:val="hybridMultilevel"/>
     <w:tmpl w:val="AB3A6CD8"/>
@@ -729,7 +1435,7 @@
       </w:rPr>
     </w:lvl>
   </w:abstractNum>
-  <w:abstractNum w:abstractNumId="2" w15:restartNumberingAfterBreak="0">
+  <w:abstractNum w:abstractNumId="3" w15:restartNumberingAfterBreak="0">
     <w:nsid w:val="742F0AFF"/>
     <w:multiLevelType w:val="hybridMultilevel"/>
     <w:tmpl w:val="27ECCDDA"/>
@@ -818,14 +1524,132 @@
       </w:pPr>
     </w:lvl>
   </w:abstractNum>
+  <w:abstractNum w:abstractNumId="4" w15:restartNumberingAfterBreak="0">
+    <w:nsid w:val="75C02AC3"/>
+    <w:multiLevelType w:val="hybridMultilevel"/>
+    <w:tmpl w:val="3BC213D6"/>
+    <w:lvl w:ilvl="0" w:tplc="3AE8328A">
+      <w:numFmt w:val="bullet"/>
+      <w:lvlText w:val="-"/>
+      <w:lvlJc w:val="left"/>
+      <w:pPr>
+        <w:ind w:left="720" w:hanging="360"/>
+      </w:pPr>
+      <w:rPr>
+        <w:rFonts w:ascii="Calibri" w:eastAsiaTheme="minorHAnsi" w:hAnsi="Calibri" w:cs="Calibri" w:hint="default"/>
+      </w:rPr>
+    </w:lvl>
+    <w:lvl w:ilvl="1" w:tplc="04130003">
+      <w:start w:val="1"/>
+      <w:numFmt w:val="bullet"/>
+      <w:lvlText w:val="o"/>
+      <w:lvlJc w:val="left"/>
+      <w:pPr>
+        <w:ind w:left="1440" w:hanging="360"/>
+      </w:pPr>
+      <w:rPr>
+        <w:rFonts w:ascii="Courier New" w:hAnsi="Courier New" w:cs="Courier New" w:hint="default"/>
+      </w:rPr>
+    </w:lvl>
+    <w:lvl w:ilvl="2" w:tplc="04130005" w:tentative="1">
+      <w:start w:val="1"/>
+      <w:numFmt w:val="bullet"/>
+      <w:lvlText w:val=""/>
+      <w:lvlJc w:val="left"/>
+      <w:pPr>
+        <w:ind w:left="2160" w:hanging="360"/>
+      </w:pPr>
+      <w:rPr>
+        <w:rFonts w:ascii="Wingdings" w:hAnsi="Wingdings" w:hint="default"/>
+      </w:rPr>
+    </w:lvl>
+    <w:lvl w:ilvl="3" w:tplc="04130001" w:tentative="1">
+      <w:start w:val="1"/>
+      <w:numFmt w:val="bullet"/>
+      <w:lvlText w:val=""/>
+      <w:lvlJc w:val="left"/>
+      <w:pPr>
+        <w:ind w:left="2880" w:hanging="360"/>
+      </w:pPr>
+      <w:rPr>
+        <w:rFonts w:ascii="Symbol" w:hAnsi="Symbol" w:hint="default"/>
+      </w:rPr>
+    </w:lvl>
+    <w:lvl w:ilvl="4" w:tplc="04130003" w:tentative="1">
+      <w:start w:val="1"/>
+      <w:numFmt w:val="bullet"/>
+      <w:lvlText w:val="o"/>
+      <w:lvlJc w:val="left"/>
+      <w:pPr>
+        <w:ind w:left="3600" w:hanging="360"/>
+      </w:pPr>
+      <w:rPr>
+        <w:rFonts w:ascii="Courier New" w:hAnsi="Courier New" w:cs="Courier New" w:hint="default"/>
+      </w:rPr>
+    </w:lvl>
+    <w:lvl w:ilvl="5" w:tplc="04130005" w:tentative="1">
+      <w:start w:val="1"/>
+      <w:numFmt w:val="bullet"/>
+      <w:lvlText w:val=""/>
+      <w:lvlJc w:val="left"/>
+      <w:pPr>
+        <w:ind w:left="4320" w:hanging="360"/>
+      </w:pPr>
+      <w:rPr>
+        <w:rFonts w:ascii="Wingdings" w:hAnsi="Wingdings" w:hint="default"/>
+      </w:rPr>
+    </w:lvl>
+    <w:lvl w:ilvl="6" w:tplc="04130001" w:tentative="1">
+      <w:start w:val="1"/>
+      <w:numFmt w:val="bullet"/>
+      <w:lvlText w:val=""/>
+      <w:lvlJc w:val="left"/>
+      <w:pPr>
+        <w:ind w:left="5040" w:hanging="360"/>
+      </w:pPr>
+      <w:rPr>
+        <w:rFonts w:ascii="Symbol" w:hAnsi="Symbol" w:hint="default"/>
+      </w:rPr>
+    </w:lvl>
+    <w:lvl w:ilvl="7" w:tplc="04130003" w:tentative="1">
+      <w:start w:val="1"/>
+      <w:numFmt w:val="bullet"/>
+      <w:lvlText w:val="o"/>
+      <w:lvlJc w:val="left"/>
+      <w:pPr>
+        <w:ind w:left="5760" w:hanging="360"/>
+      </w:pPr>
+      <w:rPr>
+        <w:rFonts w:ascii="Courier New" w:hAnsi="Courier New" w:cs="Courier New" w:hint="default"/>
+      </w:rPr>
+    </w:lvl>
+    <w:lvl w:ilvl="8" w:tplc="04130005" w:tentative="1">
+      <w:start w:val="1"/>
+      <w:numFmt w:val="bullet"/>
+      <w:lvlText w:val=""/>
+      <w:lvlJc w:val="left"/>
+      <w:pPr>
+        <w:ind w:left="6480" w:hanging="360"/>
+      </w:pPr>
+      <w:rPr>
+        <w:rFonts w:ascii="Wingdings" w:hAnsi="Wingdings" w:hint="default"/>
+      </w:rPr>
+    </w:lvl>
+  </w:abstractNum>
   <w:num w:numId="1">
+    <w:abstractNumId w:val="2"/>
+  </w:num>
+  <w:num w:numId="2">
     <w:abstractNumId w:val="1"/>
   </w:num>
-  <w:num w:numId="2">
+  <w:num w:numId="3">
+    <w:abstractNumId w:val="3"/>
+  </w:num>
+  <w:num w:numId="4">
+    <w:abstractNumId w:val="4"/>
+  </w:num>
+  <w:num w:numId="5">
     <w:abstractNumId w:val="0"/>
-  </w:num>
-  <w:num w:numId="3">
-    <w:abstractNumId w:val="2"/>
   </w:num>
 </w:numbering>
 </file>

</xml_diff>